<commit_message>
Up to date user guide
</commit_message>
<xml_diff>
--- a/Recognition/Recognition Local User Guide.docx
+++ b/Recognition/Recognition Local User Guide.docx
@@ -3258,6 +3258,7 @@
       </w:pPr>
       <w:bookmarkStart w:id="3" w:name="_Toc41941734"/>
       <w:r>
+        <w:lastRenderedPageBreak/>
         <w:t>Introduction</w:t>
       </w:r>
       <w:bookmarkEnd w:id="3"/>
@@ -3525,6 +3526,7 @@
         </w:rPr>
       </w:pPr>
       <w:r>
+        <w:lastRenderedPageBreak/>
         <w:tab/>
         <w:t xml:space="preserve">At this point, all necessary software and files should be on your computer. </w:t>
       </w:r>
@@ -3697,14 +3699,27 @@
                             <w:r>
                               <w:t xml:space="preserve">Figure </w:t>
                             </w:r>
-                            <w:fldSimple w:instr=" SEQ Figure \* ARABIC ">
-                              <w:r>
-                                <w:rPr>
-                                  <w:noProof/>
-                                </w:rPr>
-                                <w:t>1</w:t>
-                              </w:r>
-                            </w:fldSimple>
+                            <w:r>
+                              <w:fldChar w:fldCharType="begin"/>
+                            </w:r>
+                            <w:r>
+                              <w:instrText xml:space="preserve"> SEQ Figure \* ARABIC </w:instrText>
+                            </w:r>
+                            <w:r>
+                              <w:fldChar w:fldCharType="separate"/>
+                            </w:r>
+                            <w:r>
+                              <w:rPr>
+                                <w:noProof/>
+                              </w:rPr>
+                              <w:t>1</w:t>
+                            </w:r>
+                            <w:r>
+                              <w:rPr>
+                                <w:noProof/>
+                              </w:rPr>
+                              <w:fldChar w:fldCharType="end"/>
+                            </w:r>
                             <w:bookmarkEnd w:id="5"/>
                             <w:r>
                               <w:t>: Ensuring Python is installed correctly</w:t>
@@ -3942,22 +3957,35 @@
                                 <w:color w:val="000000"/>
                               </w:rPr>
                             </w:pPr>
-                            <w:bookmarkStart w:id="9" w:name="_Toc41941715"/>
+                            <w:bookmarkStart w:id="7" w:name="_Toc41941715"/>
                             <w:r>
                               <w:t xml:space="preserve">Figure </w:t>
                             </w:r>
-                            <w:fldSimple w:instr=" SEQ Figure \* ARABIC ">
-                              <w:r>
-                                <w:rPr>
-                                  <w:noProof/>
-                                </w:rPr>
-                                <w:t>2</w:t>
-                              </w:r>
-                            </w:fldSimple>
+                            <w:r>
+                              <w:fldChar w:fldCharType="begin"/>
+                            </w:r>
+                            <w:r>
+                              <w:instrText xml:space="preserve"> SEQ Figure \* ARABIC </w:instrText>
+                            </w:r>
+                            <w:r>
+                              <w:fldChar w:fldCharType="separate"/>
+                            </w:r>
+                            <w:r>
+                              <w:rPr>
+                                <w:noProof/>
+                              </w:rPr>
+                              <w:t>2</w:t>
+                            </w:r>
+                            <w:r>
+                              <w:rPr>
+                                <w:noProof/>
+                              </w:rPr>
+                              <w:fldChar w:fldCharType="end"/>
+                            </w:r>
                             <w:r>
                               <w:t>: Installing OpenCV</w:t>
                             </w:r>
-                            <w:bookmarkEnd w:id="9"/>
+                            <w:bookmarkEnd w:id="7"/>
                           </w:p>
                         </w:txbxContent>
                       </wps:txbx>
@@ -4022,14 +4050,14 @@
       <w:pPr>
         <w:pStyle w:val="Heading1"/>
       </w:pPr>
-      <w:bookmarkStart w:id="11" w:name="_Toc41941736"/>
+      <w:bookmarkStart w:id="8" w:name="_Toc41941736"/>
       <w:r>
         <w:t xml:space="preserve">Setting Up </w:t>
       </w:r>
       <w:r>
         <w:t>Recognition.py</w:t>
       </w:r>
-      <w:bookmarkEnd w:id="11"/>
+      <w:bookmarkEnd w:id="8"/>
     </w:p>
     <w:p>
       <w:pPr>
@@ -4091,7 +4119,7 @@
       <w:pPr>
         <w:pStyle w:val="Heading2"/>
       </w:pPr>
-      <w:bookmarkStart w:id="12" w:name="_Toc41941737"/>
+      <w:bookmarkStart w:id="9" w:name="_Toc41941737"/>
       <w:r>
         <w:rPr>
           <w:noProof/>
@@ -4110,7 +4138,7 @@
       <w:r>
         <w:t>ies</w:t>
       </w:r>
-      <w:bookmarkEnd w:id="12"/>
+      <w:bookmarkEnd w:id="9"/>
     </w:p>
     <w:p>
       <w:r>
@@ -4164,11 +4192,12 @@
       <w:pPr>
         <w:pStyle w:val="Heading2"/>
       </w:pPr>
-      <w:bookmarkStart w:id="13" w:name="_Toc41941738"/>
-      <w:r>
+      <w:bookmarkStart w:id="10" w:name="_Toc41941738"/>
+      <w:r>
+        <w:lastRenderedPageBreak/>
         <w:t>Installing and Setting up Mask R-CNN</w:t>
       </w:r>
-      <w:bookmarkEnd w:id="13"/>
+      <w:bookmarkEnd w:id="10"/>
     </w:p>
     <w:p>
       <w:pPr>
@@ -4434,22 +4463,35 @@
         <w:pStyle w:val="Caption"/>
         <w:jc w:val="center"/>
       </w:pPr>
-      <w:bookmarkStart w:id="14" w:name="_Toc41941716"/>
+      <w:bookmarkStart w:id="11" w:name="_Toc41941716"/>
       <w:r>
         <w:t xml:space="preserve">Figure </w:t>
       </w:r>
-      <w:fldSimple w:instr=" SEQ Figure \* ARABIC ">
-        <w:r>
-          <w:rPr>
-            <w:noProof/>
-          </w:rPr>
-          <w:t>3</w:t>
-        </w:r>
-      </w:fldSimple>
+      <w:r>
+        <w:fldChar w:fldCharType="begin"/>
+      </w:r>
+      <w:r>
+        <w:instrText xml:space="preserve"> SEQ Figure \* ARABIC </w:instrText>
+      </w:r>
+      <w:r>
+        <w:fldChar w:fldCharType="separate"/>
+      </w:r>
+      <w:r>
+        <w:rPr>
+          <w:noProof/>
+        </w:rPr>
+        <w:t>3</w:t>
+      </w:r>
+      <w:r>
+        <w:rPr>
+          <w:noProof/>
+        </w:rPr>
+        <w:fldChar w:fldCharType="end"/>
+      </w:r>
       <w:r>
         <w:t>: Location of the three folders needing to be copied</w:t>
       </w:r>
-      <w:bookmarkEnd w:id="14"/>
+      <w:bookmarkEnd w:id="11"/>
     </w:p>
     <w:p>
       <w:pPr>
@@ -4573,6 +4615,7 @@
         <w:rPr>
           <w:noProof/>
         </w:rPr>
+        <w:lastRenderedPageBreak/>
         <w:drawing>
           <wp:inline distT="0" distB="0" distL="0" distR="0" wp14:anchorId="7282C0F3" wp14:editId="4A7B4C65">
             <wp:extent cx="4343400" cy="2057400"/>
@@ -4621,22 +4664,35 @@
         <w:pStyle w:val="Caption"/>
         <w:jc w:val="center"/>
       </w:pPr>
-      <w:bookmarkStart w:id="15" w:name="_Toc41941717"/>
+      <w:bookmarkStart w:id="12" w:name="_Toc41941717"/>
       <w:r>
         <w:t xml:space="preserve">Figure </w:t>
       </w:r>
-      <w:fldSimple w:instr=" SEQ Figure \* ARABIC ">
-        <w:r>
-          <w:rPr>
-            <w:noProof/>
-          </w:rPr>
-          <w:t>4</w:t>
-        </w:r>
-      </w:fldSimple>
+      <w:r>
+        <w:fldChar w:fldCharType="begin"/>
+      </w:r>
+      <w:r>
+        <w:instrText xml:space="preserve"> SEQ Figure \* ARABIC </w:instrText>
+      </w:r>
+      <w:r>
+        <w:fldChar w:fldCharType="separate"/>
+      </w:r>
+      <w:r>
+        <w:rPr>
+          <w:noProof/>
+        </w:rPr>
+        <w:t>4</w:t>
+      </w:r>
+      <w:r>
+        <w:rPr>
+          <w:noProof/>
+        </w:rPr>
+        <w:fldChar w:fldCharType="end"/>
+      </w:r>
       <w:r>
         <w:t>: Location of model.py to be updated</w:t>
       </w:r>
-      <w:bookmarkEnd w:id="15"/>
+      <w:bookmarkEnd w:id="12"/>
     </w:p>
     <w:p>
       <w:r>
@@ -5055,18 +5111,31 @@
         <w:pStyle w:val="Caption"/>
         <w:jc w:val="center"/>
       </w:pPr>
-      <w:bookmarkStart w:id="16" w:name="_Toc41941718"/>
+      <w:bookmarkStart w:id="13" w:name="_Toc41941718"/>
       <w:r>
         <w:t xml:space="preserve">Figure </w:t>
       </w:r>
-      <w:fldSimple w:instr=" SEQ Figure \* ARABIC ">
-        <w:r>
-          <w:rPr>
-            <w:noProof/>
-          </w:rPr>
-          <w:t>5</w:t>
-        </w:r>
-      </w:fldSimple>
+      <w:r>
+        <w:fldChar w:fldCharType="begin"/>
+      </w:r>
+      <w:r>
+        <w:instrText xml:space="preserve"> SEQ Figure \* ARABIC </w:instrText>
+      </w:r>
+      <w:r>
+        <w:fldChar w:fldCharType="separate"/>
+      </w:r>
+      <w:r>
+        <w:rPr>
+          <w:noProof/>
+        </w:rPr>
+        <w:t>5</w:t>
+      </w:r>
+      <w:r>
+        <w:rPr>
+          <w:noProof/>
+        </w:rPr>
+        <w:fldChar w:fldCharType="end"/>
+      </w:r>
       <w:r>
         <w:t xml:space="preserve">: Modified lines in model.py for </w:t>
       </w:r>
@@ -5078,25 +5147,26 @@
       <w:r>
         <w:t xml:space="preserve"> 2.2.0</w:t>
       </w:r>
-      <w:bookmarkEnd w:id="16"/>
+      <w:bookmarkEnd w:id="13"/>
     </w:p>
     <w:p>
       <w:pPr>
         <w:pStyle w:val="Heading2"/>
       </w:pPr>
-      <w:bookmarkStart w:id="17" w:name="_Hlk41925609"/>
-      <w:bookmarkStart w:id="18" w:name="_Toc41941739"/>
-      <w:r>
+      <w:bookmarkStart w:id="14" w:name="_Toc41941739"/>
+      <w:bookmarkStart w:id="15" w:name="_Hlk41925609"/>
+      <w:r>
+        <w:lastRenderedPageBreak/>
         <w:t xml:space="preserve">Understanding and Modifying </w:t>
       </w:r>
       <w:proofErr w:type="spellStart"/>
       <w:r>
         <w:t>config.json</w:t>
       </w:r>
-      <w:bookmarkEnd w:id="18"/>
+      <w:bookmarkEnd w:id="14"/>
       <w:proofErr w:type="spellEnd"/>
     </w:p>
-    <w:bookmarkEnd w:id="17"/>
+    <w:bookmarkEnd w:id="15"/>
     <w:p>
       <w:pPr>
         <w:rPr>
@@ -5252,20 +5322,33 @@
                                 <w:color w:val="000000"/>
                               </w:rPr>
                             </w:pPr>
-                            <w:bookmarkStart w:id="19" w:name="_Ref8853315"/>
-                            <w:bookmarkStart w:id="20" w:name="_Toc41941719"/>
+                            <w:bookmarkStart w:id="16" w:name="_Ref8853315"/>
+                            <w:bookmarkStart w:id="17" w:name="_Toc41941719"/>
                             <w:r>
                               <w:t xml:space="preserve">Figure </w:t>
                             </w:r>
-                            <w:fldSimple w:instr=" SEQ Figure \* ARABIC ">
-                              <w:r>
-                                <w:rPr>
-                                  <w:noProof/>
-                                </w:rPr>
-                                <w:t>6</w:t>
-                              </w:r>
-                            </w:fldSimple>
-                            <w:bookmarkEnd w:id="19"/>
+                            <w:r>
+                              <w:fldChar w:fldCharType="begin"/>
+                            </w:r>
+                            <w:r>
+                              <w:instrText xml:space="preserve"> SEQ Figure \* ARABIC </w:instrText>
+                            </w:r>
+                            <w:r>
+                              <w:fldChar w:fldCharType="separate"/>
+                            </w:r>
+                            <w:r>
+                              <w:rPr>
+                                <w:noProof/>
+                              </w:rPr>
+                              <w:t>6</w:t>
+                            </w:r>
+                            <w:r>
+                              <w:rPr>
+                                <w:noProof/>
+                              </w:rPr>
+                              <w:fldChar w:fldCharType="end"/>
+                            </w:r>
+                            <w:bookmarkEnd w:id="16"/>
                             <w:r>
                               <w:t xml:space="preserve">: Screenshot of </w:t>
                             </w:r>
@@ -5277,7 +5360,7 @@
                             <w:r>
                               <w:t xml:space="preserve"> in Notepad</w:t>
                             </w:r>
-                            <w:bookmarkEnd w:id="20"/>
+                            <w:bookmarkEnd w:id="17"/>
                           </w:p>
                         </w:txbxContent>
                       </wps:txbx>
@@ -5375,18 +5458,31 @@
         <w:keepNext/>
         <w:jc w:val="center"/>
       </w:pPr>
-      <w:bookmarkStart w:id="23" w:name="_Toc41941731"/>
+      <w:bookmarkStart w:id="18" w:name="_Toc41941731"/>
       <w:r>
         <w:t xml:space="preserve">Table </w:t>
       </w:r>
-      <w:fldSimple w:instr=" SEQ Table \* ARABIC ">
-        <w:r>
-          <w:rPr>
-            <w:noProof/>
-          </w:rPr>
-          <w:t>1</w:t>
-        </w:r>
-      </w:fldSimple>
+      <w:r>
+        <w:fldChar w:fldCharType="begin"/>
+      </w:r>
+      <w:r>
+        <w:instrText xml:space="preserve"> SEQ Table \* ARABIC </w:instrText>
+      </w:r>
+      <w:r>
+        <w:fldChar w:fldCharType="separate"/>
+      </w:r>
+      <w:r>
+        <w:rPr>
+          <w:noProof/>
+        </w:rPr>
+        <w:t>1</w:t>
+      </w:r>
+      <w:r>
+        <w:rPr>
+          <w:noProof/>
+        </w:rPr>
+        <w:fldChar w:fldCharType="end"/>
+      </w:r>
       <w:r>
         <w:t xml:space="preserve">. Templating method from editing "templating" field of </w:t>
       </w:r>
@@ -5394,7 +5490,7 @@
       <w:r>
         <w:t>config.json</w:t>
       </w:r>
-      <w:bookmarkEnd w:id="23"/>
+      <w:bookmarkEnd w:id="18"/>
       <w:proofErr w:type="spellEnd"/>
     </w:p>
     <w:tbl>
@@ -5432,23 +5528,13 @@
                 <w:color w:val="auto"/>
               </w:rPr>
             </w:pPr>
-            <w:proofErr w:type="spellStart"/>
             <w:r>
               <w:rPr>
                 <w:b/>
                 <w:bCs/>
                 <w:color w:val="auto"/>
               </w:rPr>
-              <w:t>String</w:t>
-            </w:r>
-            <w:proofErr w:type="spellEnd"/>
-            <w:r>
-              <w:rPr>
-                <w:b/>
-                <w:bCs/>
-                <w:color w:val="auto"/>
-              </w:rPr>
-              <w:t xml:space="preserve"> in “templating” field</w:t>
+              <w:t>String in “templating” field</w:t>
             </w:r>
           </w:p>
         </w:tc>
@@ -5717,11 +5803,12 @@
         </w:rPr>
         <w:br w:type="column"/>
       </w:r>
-      <w:bookmarkStart w:id="24" w:name="_Toc41941740"/>
-      <w:r>
+      <w:bookmarkStart w:id="19" w:name="_Toc41941740"/>
+      <w:r>
+        <w:lastRenderedPageBreak/>
         <w:t>Filling Out easy_run.py</w:t>
       </w:r>
-      <w:bookmarkEnd w:id="24"/>
+      <w:bookmarkEnd w:id="19"/>
     </w:p>
     <w:p>
       <w:r>
@@ -5798,22 +5885,35 @@
         <w:pStyle w:val="Caption"/>
         <w:jc w:val="center"/>
       </w:pPr>
-      <w:bookmarkStart w:id="25" w:name="_Toc41941720"/>
+      <w:bookmarkStart w:id="20" w:name="_Toc41941720"/>
       <w:r>
         <w:t xml:space="preserve">Figure </w:t>
       </w:r>
-      <w:fldSimple w:instr=" SEQ Figure \* ARABIC ">
-        <w:r>
-          <w:rPr>
-            <w:noProof/>
-          </w:rPr>
-          <w:t>7</w:t>
-        </w:r>
-      </w:fldSimple>
+      <w:r>
+        <w:fldChar w:fldCharType="begin"/>
+      </w:r>
+      <w:r>
+        <w:instrText xml:space="preserve"> SEQ Figure \* ARABIC </w:instrText>
+      </w:r>
+      <w:r>
+        <w:fldChar w:fldCharType="separate"/>
+      </w:r>
+      <w:r>
+        <w:rPr>
+          <w:noProof/>
+        </w:rPr>
+        <w:t>7</w:t>
+      </w:r>
+      <w:r>
+        <w:rPr>
+          <w:noProof/>
+        </w:rPr>
+        <w:fldChar w:fldCharType="end"/>
+      </w:r>
       <w:r>
         <w:t>: easy_run.py template to be filled out</w:t>
       </w:r>
-      <w:bookmarkEnd w:id="25"/>
+      <w:bookmarkEnd w:id="20"/>
     </w:p>
     <w:p>
       <w:r>
@@ -5842,6 +5942,7 @@
         <w:rPr>
           <w:noProof/>
         </w:rPr>
+        <w:lastRenderedPageBreak/>
         <w:drawing>
           <wp:inline distT="0" distB="0" distL="0" distR="0" wp14:anchorId="1D815A16" wp14:editId="4180CCE7">
             <wp:extent cx="5828559" cy="3474720"/>
@@ -5890,22 +5991,35 @@
         <w:pStyle w:val="Caption"/>
         <w:jc w:val="center"/>
       </w:pPr>
-      <w:bookmarkStart w:id="26" w:name="_Toc41941721"/>
+      <w:bookmarkStart w:id="21" w:name="_Toc41941721"/>
       <w:r>
         <w:t xml:space="preserve">Figure </w:t>
       </w:r>
-      <w:fldSimple w:instr=" SEQ Figure \* ARABIC ">
-        <w:r>
-          <w:rPr>
-            <w:noProof/>
-          </w:rPr>
-          <w:t>8</w:t>
-        </w:r>
-      </w:fldSimple>
+      <w:r>
+        <w:fldChar w:fldCharType="begin"/>
+      </w:r>
+      <w:r>
+        <w:instrText xml:space="preserve"> SEQ Figure \* ARABIC </w:instrText>
+      </w:r>
+      <w:r>
+        <w:fldChar w:fldCharType="separate"/>
+      </w:r>
+      <w:r>
+        <w:rPr>
+          <w:noProof/>
+        </w:rPr>
+        <w:t>8</w:t>
+      </w:r>
+      <w:r>
+        <w:rPr>
+          <w:noProof/>
+        </w:rPr>
+        <w:fldChar w:fldCharType="end"/>
+      </w:r>
       <w:r>
         <w:t>: Completed easy_run.py file with macOS paths</w:t>
       </w:r>
-      <w:bookmarkEnd w:id="26"/>
+      <w:bookmarkEnd w:id="21"/>
     </w:p>
     <w:p>
       <w:r>
@@ -5958,11 +6072,12 @@
       <w:pPr>
         <w:pStyle w:val="Heading2"/>
       </w:pPr>
-      <w:bookmarkStart w:id="27" w:name="_Toc41941741"/>
-      <w:r>
+      <w:bookmarkStart w:id="22" w:name="_Toc41941741"/>
+      <w:r>
+        <w:lastRenderedPageBreak/>
         <w:t>Constructing the Full Working Directory</w:t>
       </w:r>
-      <w:bookmarkEnd w:id="27"/>
+      <w:bookmarkEnd w:id="22"/>
     </w:p>
     <w:p>
       <w:pPr>
@@ -6061,25 +6176,38 @@
         <w:pStyle w:val="Caption"/>
         <w:jc w:val="center"/>
       </w:pPr>
-      <w:bookmarkStart w:id="28" w:name="_Toc41941722"/>
+      <w:bookmarkStart w:id="23" w:name="_Toc41941722"/>
       <w:r>
         <w:t xml:space="preserve">Figure </w:t>
       </w:r>
-      <w:fldSimple w:instr=" SEQ Figure \* ARABIC ">
-        <w:r>
-          <w:rPr>
-            <w:noProof/>
-          </w:rPr>
-          <w:t>9</w:t>
-        </w:r>
-      </w:fldSimple>
+      <w:r>
+        <w:fldChar w:fldCharType="begin"/>
+      </w:r>
+      <w:r>
+        <w:instrText xml:space="preserve"> SEQ Figure \* ARABIC </w:instrText>
+      </w:r>
+      <w:r>
+        <w:fldChar w:fldCharType="separate"/>
+      </w:r>
+      <w:r>
+        <w:rPr>
+          <w:noProof/>
+        </w:rPr>
+        <w:t>9</w:t>
+      </w:r>
+      <w:r>
+        <w:rPr>
+          <w:noProof/>
+        </w:rPr>
+        <w:fldChar w:fldCharType="end"/>
+      </w:r>
       <w:r>
         <w:t xml:space="preserve">. </w:t>
       </w:r>
       <w:r>
         <w:t>Example of a working directory</w:t>
       </w:r>
-      <w:bookmarkEnd w:id="28"/>
+      <w:bookmarkEnd w:id="23"/>
     </w:p>
     <w:p>
       <w:pPr>
@@ -6152,21 +6280,59 @@
         <w:rPr>
           <w:color w:val="auto"/>
         </w:rPr>
-        <w:t>needs to be a folder within the ‘images’ folder named ‘</w:t>
+        <w:t xml:space="preserve">needs to be a folder within the </w:t>
+      </w:r>
+      <w:r>
+        <w:rPr>
+          <w:color w:val="auto"/>
+        </w:rPr>
+        <w:t xml:space="preserve">image directory that you’re working in. The </w:t>
+      </w:r>
+      <w:r>
+        <w:rPr>
+          <w:color w:val="auto"/>
+        </w:rPr>
+        <w:t xml:space="preserve">folder </w:t>
+      </w:r>
+      <w:r>
+        <w:rPr>
+          <w:color w:val="auto"/>
+        </w:rPr>
+        <w:t xml:space="preserve">should be </w:t>
+      </w:r>
+      <w:r>
+        <w:rPr>
+          <w:color w:val="auto"/>
+        </w:rPr>
+        <w:t>named ‘</w:t>
       </w:r>
       <w:proofErr w:type="spellStart"/>
       <w:r>
         <w:rPr>
           <w:color w:val="auto"/>
         </w:rPr>
-        <w:t>edited_photos</w:t>
+        <w:t>edited_</w:t>
+      </w:r>
+      <w:proofErr w:type="gramStart"/>
+      <w:r>
+        <w:rPr>
+          <w:color w:val="auto"/>
+        </w:rPr>
+        <w:t>photos</w:t>
       </w:r>
       <w:proofErr w:type="spellEnd"/>
       <w:r>
         <w:rPr>
           <w:color w:val="auto"/>
         </w:rPr>
-        <w:t>’. This is where any original image that was edited will be saved. In order for one image to be processed too much</w:t>
+        <w:t>’</w:t>
+      </w:r>
+      <w:proofErr w:type="gramEnd"/>
+      <w:r>
+        <w:rPr>
+          <w:color w:val="auto"/>
+        </w:rPr>
+        <w:t>. This is where any original image that was edited will be saved. In order for one image to be processed too much</w:t>
       </w:r>
       <w:r>
         <w:rPr>
@@ -6191,10 +6357,10 @@
           <w:noProof/>
         </w:rPr>
         <w:drawing>
-          <wp:inline distT="0" distB="0" distL="0" distR="0" wp14:anchorId="670696A9" wp14:editId="2CA9C63F">
-            <wp:extent cx="5854702" cy="952391"/>
-            <wp:effectExtent l="0" t="0" r="0" b="635"/>
-            <wp:docPr id="1027118930" name="Picture 28" descr="A picture containing drawing&#10;&#10;Description automatically generated"/>
+          <wp:inline distT="0" distB="0" distL="0" distR="0" wp14:anchorId="3A940822" wp14:editId="17631EEF">
+            <wp:extent cx="5943600" cy="2230120"/>
+            <wp:effectExtent l="0" t="0" r="0" b="5080"/>
+            <wp:docPr id="5" name="Picture 5" descr="A screenshot of a cell phone screen with text&#10;&#10;Description automatically generated"/>
             <wp:cNvGraphicFramePr>
               <a:graphicFrameLocks xmlns:a="http://schemas.openxmlformats.org/drawingml/2006/main" noChangeAspect="1"/>
             </wp:cNvGraphicFramePr>
@@ -6202,7 +6368,7 @@
               <a:graphicData uri="http://schemas.openxmlformats.org/drawingml/2006/picture">
                 <pic:pic xmlns:pic="http://schemas.openxmlformats.org/drawingml/2006/picture">
                   <pic:nvPicPr>
-                    <pic:cNvPr id="0" name="Picture 28"/>
+                    <pic:cNvPr id="5" name="Screen Shot 2020-06-03 at 12.03.00 PM.png"/>
                     <pic:cNvPicPr/>
                   </pic:nvPicPr>
                   <pic:blipFill>
@@ -6220,7 +6386,7 @@
                   <pic:spPr>
                     <a:xfrm>
                       <a:off x="0" y="0"/>
-                      <a:ext cx="5854702" cy="952391"/>
+                      <a:ext cx="5943600" cy="2230120"/>
                     </a:xfrm>
                     <a:prstGeom prst="rect">
                       <a:avLst/>
@@ -6241,18 +6407,31 @@
           <w:color w:val="auto"/>
         </w:rPr>
       </w:pPr>
-      <w:bookmarkStart w:id="29" w:name="_Toc41941723"/>
+      <w:bookmarkStart w:id="24" w:name="_Toc41941723"/>
       <w:r>
         <w:t xml:space="preserve">Figure </w:t>
       </w:r>
-      <w:fldSimple w:instr=" SEQ Figure \* ARABIC ">
-        <w:r>
-          <w:rPr>
-            <w:noProof/>
-          </w:rPr>
-          <w:t>10</w:t>
-        </w:r>
-      </w:fldSimple>
+      <w:r>
+        <w:fldChar w:fldCharType="begin"/>
+      </w:r>
+      <w:r>
+        <w:instrText xml:space="preserve"> SEQ Figure \* ARABIC </w:instrText>
+      </w:r>
+      <w:r>
+        <w:fldChar w:fldCharType="separate"/>
+      </w:r>
+      <w:r>
+        <w:rPr>
+          <w:noProof/>
+        </w:rPr>
+        <w:t>10</w:t>
+      </w:r>
+      <w:r>
+        <w:rPr>
+          <w:noProof/>
+        </w:rPr>
+        <w:fldChar w:fldCharType="end"/>
+      </w:r>
       <w:r>
         <w:t xml:space="preserve">. </w:t>
       </w:r>
@@ -6264,7 +6443,7 @@
       <w:r>
         <w:t xml:space="preserve"> folder for original copies</w:t>
       </w:r>
-      <w:bookmarkEnd w:id="29"/>
+      <w:bookmarkEnd w:id="24"/>
     </w:p>
     <w:p>
       <w:pPr>
@@ -6290,18 +6469,19 @@
       <w:pPr>
         <w:pStyle w:val="Heading1"/>
       </w:pPr>
-      <w:bookmarkStart w:id="30" w:name="_Toc41941742"/>
-      <w:r>
+      <w:bookmarkStart w:id="25" w:name="_Toc41941742"/>
+      <w:r>
+        <w:lastRenderedPageBreak/>
         <w:t>Running Recognition.py</w:t>
       </w:r>
-      <w:bookmarkEnd w:id="30"/>
+      <w:bookmarkEnd w:id="25"/>
     </w:p>
     <w:p/>
     <w:p>
       <w:pPr>
         <w:pStyle w:val="Heading2"/>
       </w:pPr>
-      <w:bookmarkStart w:id="31" w:name="_Toc41941743"/>
+      <w:bookmarkStart w:id="26" w:name="_Toc41941743"/>
       <w:r>
         <w:t xml:space="preserve">Opening the </w:t>
       </w:r>
@@ -6317,7 +6497,7 @@
       <w:r>
         <w:t>ine</w:t>
       </w:r>
-      <w:bookmarkEnd w:id="31"/>
+      <w:bookmarkEnd w:id="26"/>
       <w:r>
         <w:t xml:space="preserve"> </w:t>
       </w:r>
@@ -6327,14 +6507,14 @@
         <w:keepNext/>
         <w:ind w:left="720"/>
       </w:pPr>
-      <w:bookmarkStart w:id="32" w:name="_Toc41941744"/>
+      <w:bookmarkStart w:id="27" w:name="_Toc41941744"/>
       <w:r>
         <w:rPr>
           <w:rStyle w:val="Heading3Char"/>
         </w:rPr>
         <w:t>For Windows:</w:t>
       </w:r>
-      <w:bookmarkEnd w:id="32"/>
+      <w:bookmarkEnd w:id="27"/>
       <w:r>
         <w:t xml:space="preserve"> </w:t>
       </w:r>
@@ -6435,25 +6615,38 @@
         <w:pStyle w:val="Caption"/>
         <w:jc w:val="center"/>
       </w:pPr>
-      <w:bookmarkStart w:id="33" w:name="_Toc41941724"/>
+      <w:bookmarkStart w:id="28" w:name="_Toc41941724"/>
       <w:r>
         <w:t xml:space="preserve">Figure </w:t>
       </w:r>
-      <w:fldSimple w:instr=" SEQ Figure \* ARABIC ">
-        <w:r>
-          <w:rPr>
-            <w:noProof/>
-          </w:rPr>
-          <w:t>11</w:t>
-        </w:r>
-      </w:fldSimple>
+      <w:r>
+        <w:fldChar w:fldCharType="begin"/>
+      </w:r>
+      <w:r>
+        <w:instrText xml:space="preserve"> SEQ Figure \* ARABIC </w:instrText>
+      </w:r>
+      <w:r>
+        <w:fldChar w:fldCharType="separate"/>
+      </w:r>
+      <w:r>
+        <w:rPr>
+          <w:noProof/>
+        </w:rPr>
+        <w:t>11</w:t>
+      </w:r>
+      <w:r>
+        <w:rPr>
+          <w:noProof/>
+        </w:rPr>
+        <w:fldChar w:fldCharType="end"/>
+      </w:r>
       <w:r>
         <w:t xml:space="preserve">. </w:t>
       </w:r>
       <w:r>
         <w:t>How to open the command line (Windows)</w:t>
       </w:r>
-      <w:bookmarkEnd w:id="33"/>
+      <w:bookmarkEnd w:id="28"/>
     </w:p>
     <w:p>
       <w:pPr>
@@ -6469,11 +6662,11 @@
         <w:pStyle w:val="Heading3"/>
         <w:ind w:firstLine="720"/>
       </w:pPr>
-      <w:bookmarkStart w:id="34" w:name="_Toc41941745"/>
+      <w:bookmarkStart w:id="29" w:name="_Toc41941745"/>
       <w:r>
         <w:t>For Linux/Mac OS:</w:t>
       </w:r>
-      <w:bookmarkEnd w:id="34"/>
+      <w:bookmarkEnd w:id="29"/>
     </w:p>
     <w:p>
       <w:pPr>
@@ -6488,7 +6681,7 @@
       <w:pPr>
         <w:pStyle w:val="Heading2"/>
       </w:pPr>
-      <w:bookmarkStart w:id="35" w:name="_Toc41941746"/>
+      <w:bookmarkStart w:id="30" w:name="_Toc41941746"/>
       <w:r>
         <w:t xml:space="preserve">Using the </w:t>
       </w:r>
@@ -6510,7 +6703,7 @@
       <w:r>
         <w:t>rgument</w:t>
       </w:r>
-      <w:bookmarkEnd w:id="35"/>
+      <w:bookmarkEnd w:id="30"/>
     </w:p>
     <w:p/>
     <w:p>
@@ -6525,6 +6718,7 @@
         <w:t xml:space="preserve"> use this argument if the </w:t>
       </w:r>
       <w:r>
+        <w:lastRenderedPageBreak/>
         <w:t>R</w:t>
       </w:r>
       <w:r>
@@ -6541,14 +6735,14 @@
           <w:bCs/>
         </w:rPr>
       </w:pPr>
-      <w:bookmarkStart w:id="36" w:name="_Toc41941747"/>
+      <w:bookmarkStart w:id="31" w:name="_Toc41941747"/>
       <w:r>
         <w:rPr>
           <w:rStyle w:val="Heading3Char"/>
         </w:rPr>
         <w:t>Not necessary:</w:t>
       </w:r>
-      <w:bookmarkEnd w:id="36"/>
+      <w:bookmarkEnd w:id="31"/>
       <w:r>
         <w:t xml:space="preserve"> </w:t>
       </w:r>
@@ -6643,38 +6837,51 @@
           <w:rStyle w:val="Heading3Char"/>
         </w:rPr>
       </w:pPr>
-      <w:bookmarkStart w:id="37" w:name="_Toc41941725"/>
+      <w:bookmarkStart w:id="32" w:name="_Toc41941725"/>
       <w:r>
         <w:t xml:space="preserve">Figure </w:t>
       </w:r>
-      <w:fldSimple w:instr=" SEQ Figure \* ARABIC ">
-        <w:r>
-          <w:rPr>
-            <w:noProof/>
-          </w:rPr>
-          <w:t>12</w:t>
-        </w:r>
-      </w:fldSimple>
+      <w:r>
+        <w:fldChar w:fldCharType="begin"/>
+      </w:r>
+      <w:r>
+        <w:instrText xml:space="preserve"> SEQ Figure \* ARABIC </w:instrText>
+      </w:r>
+      <w:r>
+        <w:fldChar w:fldCharType="separate"/>
+      </w:r>
+      <w:r>
+        <w:rPr>
+          <w:noProof/>
+        </w:rPr>
+        <w:t>12</w:t>
+      </w:r>
+      <w:r>
+        <w:rPr>
+          <w:noProof/>
+        </w:rPr>
+        <w:fldChar w:fldCharType="end"/>
+      </w:r>
       <w:r>
         <w:t xml:space="preserve">. </w:t>
       </w:r>
       <w:r>
         <w:t>Example of when not to use the command line argument</w:t>
       </w:r>
-      <w:bookmarkEnd w:id="37"/>
+      <w:bookmarkEnd w:id="32"/>
     </w:p>
     <w:p>
       <w:pPr>
         <w:ind w:left="720"/>
       </w:pPr>
-      <w:bookmarkStart w:id="38" w:name="_Toc41941748"/>
+      <w:bookmarkStart w:id="33" w:name="_Toc41941748"/>
       <w:r>
         <w:rPr>
           <w:rStyle w:val="Heading3Char"/>
         </w:rPr>
         <w:t>Necessary:</w:t>
       </w:r>
-      <w:bookmarkEnd w:id="38"/>
+      <w:bookmarkEnd w:id="33"/>
       <w:r>
         <w:t xml:space="preserve"> If you plan on making your own custom changes to Recognition.py, you won’t want to have multiple different copies of the Python script in each separate image set. Tracking </w:t>
       </w:r>
@@ -6693,12 +6900,7 @@
       </w:r>
       <w:proofErr w:type="spellEnd"/>
       <w:r>
-        <w:t xml:space="preserve">’ command line argument to dynamically change the location of the image set to be worked on. In this case, you will still </w:t>
-      </w:r>
-      <w:bookmarkStart w:id="39" w:name="_GoBack"/>
-      <w:bookmarkEnd w:id="39"/>
-      <w:r>
-        <w:t>open PowerShell in the folder that holds Recognition.py. Then use File Explorer to navigate to the desired work directory. Right-click in the address bar and select ‘Copy address as text’</w:t>
+        <w:t>’ command line argument to dynamically change the location of the image set to be worked on. In this case, you will still open PowerShell in the folder that holds Recognition.py. Then use File Explorer to navigate to the desired work directory. Right-click in the address bar and select ‘Copy address as text’</w:t>
       </w:r>
       <w:r>
         <w:t>,</w:t>
@@ -6744,6 +6946,7 @@
         <w:rPr>
           <w:noProof/>
         </w:rPr>
+        <w:lastRenderedPageBreak/>
         <w:drawing>
           <wp:inline distT="0" distB="0" distL="0" distR="0" wp14:anchorId="0410172A" wp14:editId="230989C2">
             <wp:extent cx="5905502" cy="2085975"/>
@@ -6792,31 +6995,44 @@
         <w:pStyle w:val="Caption"/>
         <w:jc w:val="center"/>
       </w:pPr>
-      <w:bookmarkStart w:id="40" w:name="_Toc41941726"/>
+      <w:bookmarkStart w:id="34" w:name="_Toc41941726"/>
       <w:r>
         <w:t xml:space="preserve">Figure </w:t>
       </w:r>
-      <w:fldSimple w:instr=" SEQ Figure \* ARABIC ">
-        <w:r>
-          <w:rPr>
-            <w:noProof/>
-          </w:rPr>
-          <w:t>13</w:t>
-        </w:r>
-      </w:fldSimple>
+      <w:r>
+        <w:fldChar w:fldCharType="begin"/>
+      </w:r>
+      <w:r>
+        <w:instrText xml:space="preserve"> SEQ Figure \* ARABIC </w:instrText>
+      </w:r>
+      <w:r>
+        <w:fldChar w:fldCharType="separate"/>
+      </w:r>
+      <w:r>
+        <w:rPr>
+          <w:noProof/>
+        </w:rPr>
+        <w:t>13</w:t>
+      </w:r>
+      <w:r>
+        <w:rPr>
+          <w:noProof/>
+        </w:rPr>
+        <w:fldChar w:fldCharType="end"/>
+      </w:r>
       <w:r>
         <w:t xml:space="preserve">. </w:t>
       </w:r>
       <w:r>
         <w:t>Extracting the work directory address</w:t>
       </w:r>
-      <w:bookmarkEnd w:id="40"/>
+      <w:bookmarkEnd w:id="34"/>
     </w:p>
     <w:p>
       <w:pPr>
         <w:pStyle w:val="Heading2"/>
       </w:pPr>
-      <w:bookmarkStart w:id="41" w:name="_Toc41941749"/>
+      <w:bookmarkStart w:id="35" w:name="_Toc41941749"/>
       <w:r>
         <w:t xml:space="preserve">Running the </w:t>
       </w:r>
@@ -6826,7 +7042,7 @@
       <w:r>
         <w:t>rogram</w:t>
       </w:r>
-      <w:bookmarkEnd w:id="41"/>
+      <w:bookmarkEnd w:id="35"/>
     </w:p>
     <w:p>
       <w:r>
@@ -6911,25 +7127,38 @@
         <w:pStyle w:val="Caption"/>
         <w:jc w:val="center"/>
       </w:pPr>
-      <w:bookmarkStart w:id="42" w:name="_Toc41941727"/>
+      <w:bookmarkStart w:id="36" w:name="_Toc41941727"/>
       <w:r>
         <w:t xml:space="preserve">Figure </w:t>
       </w:r>
-      <w:fldSimple w:instr=" SEQ Figure \* ARABIC ">
-        <w:r>
-          <w:rPr>
-            <w:noProof/>
-          </w:rPr>
-          <w:t>14</w:t>
-        </w:r>
-      </w:fldSimple>
+      <w:r>
+        <w:fldChar w:fldCharType="begin"/>
+      </w:r>
+      <w:r>
+        <w:instrText xml:space="preserve"> SEQ Figure \* ARABIC </w:instrText>
+      </w:r>
+      <w:r>
+        <w:fldChar w:fldCharType="separate"/>
+      </w:r>
+      <w:r>
+        <w:rPr>
+          <w:noProof/>
+        </w:rPr>
+        <w:t>14</w:t>
+      </w:r>
+      <w:r>
+        <w:rPr>
+          <w:noProof/>
+        </w:rPr>
+        <w:fldChar w:fldCharType="end"/>
+      </w:r>
       <w:r>
         <w:t xml:space="preserve">. </w:t>
       </w:r>
       <w:r>
         <w:t>Basic command line</w:t>
       </w:r>
-      <w:bookmarkEnd w:id="42"/>
+      <w:bookmarkEnd w:id="36"/>
     </w:p>
     <w:p>
       <w:r>
@@ -7001,36 +7230,49 @@
         <w:pStyle w:val="Caption"/>
         <w:jc w:val="center"/>
       </w:pPr>
-      <w:bookmarkStart w:id="43" w:name="_Toc41941728"/>
+      <w:bookmarkStart w:id="37" w:name="_Toc41941728"/>
       <w:r>
         <w:t xml:space="preserve">Figure </w:t>
       </w:r>
-      <w:fldSimple w:instr=" SEQ Figure \* ARABIC ">
-        <w:r>
-          <w:rPr>
-            <w:noProof/>
-          </w:rPr>
-          <w:t>15</w:t>
-        </w:r>
-      </w:fldSimple>
+      <w:r>
+        <w:fldChar w:fldCharType="begin"/>
+      </w:r>
+      <w:r>
+        <w:instrText xml:space="preserve"> SEQ Figure \* ARABIC </w:instrText>
+      </w:r>
+      <w:r>
+        <w:fldChar w:fldCharType="separate"/>
+      </w:r>
+      <w:r>
+        <w:rPr>
+          <w:noProof/>
+        </w:rPr>
+        <w:t>15</w:t>
+      </w:r>
+      <w:r>
+        <w:rPr>
+          <w:noProof/>
+        </w:rPr>
+        <w:fldChar w:fldCharType="end"/>
+      </w:r>
       <w:r>
         <w:t xml:space="preserve">. </w:t>
       </w:r>
       <w:r>
         <w:t>Using the command line</w:t>
       </w:r>
-      <w:bookmarkEnd w:id="43"/>
+      <w:bookmarkEnd w:id="37"/>
     </w:p>
     <w:p/>
     <w:p>
       <w:pPr>
         <w:pStyle w:val="Heading1"/>
       </w:pPr>
-      <w:bookmarkStart w:id="44" w:name="_Toc41941750"/>
+      <w:bookmarkStart w:id="38" w:name="_Toc41941750"/>
       <w:r>
         <w:t>How Recognition.py Works</w:t>
       </w:r>
-      <w:bookmarkEnd w:id="44"/>
+      <w:bookmarkEnd w:id="38"/>
     </w:p>
     <w:p>
       <w:r>
@@ -7096,7 +7338,11 @@
         <w:t xml:space="preserve"> </w:t>
       </w:r>
       <w:r>
-        <w:t>dependence on hand-drawn or MATLAB-generated templates. The</w:t>
+        <w:t>dependence on hand-drawn or MATLAB-</w:t>
+      </w:r>
+      <w:r>
+        <w:lastRenderedPageBreak/>
+        <w:t>generated templates. The</w:t>
       </w:r>
       <w:r>
         <w:t xml:space="preserve"> </w:t>
@@ -7438,11 +7684,11 @@
       <w:pPr>
         <w:pStyle w:val="Heading1"/>
       </w:pPr>
-      <w:bookmarkStart w:id="45" w:name="_Toc41941751"/>
+      <w:bookmarkStart w:id="39" w:name="_Toc41941751"/>
       <w:r>
         <w:t>Recognition.py Output</w:t>
       </w:r>
-      <w:bookmarkEnd w:id="45"/>
+      <w:bookmarkEnd w:id="39"/>
     </w:p>
     <w:p>
       <w:r>
@@ -7497,6 +7743,7 @@
         <w:rPr>
           <w:noProof/>
         </w:rPr>
+        <w:lastRenderedPageBreak/>
         <w:drawing>
           <wp:inline distT="0" distB="0" distL="0" distR="0" wp14:anchorId="7F28FCFA" wp14:editId="45EEC5A6">
             <wp:extent cx="4339771" cy="2444971"/>
@@ -7516,7 +7763,7 @@
                     <a:blip r:embed="rId37">
                       <a:extLst>
                         <a:ext uri="{FF2B5EF4-FFF2-40B4-BE49-F238E27FC236}">
-                          <a16:creationId xmlns:arto="http://schemas.microsoft.com/office/word/2006/arto" xmlns:a16="http://schemas.microsoft.com/office/drawing/2014/main" xmlns:a14="http://schemas.microsoft.com/office/drawing/2010/main" xmlns:w="http://schemas.openxmlformats.org/wordprocessingml/2006/main" xmlns:w10="urn:schemas-microsoft-com:office:word" xmlns:v="urn:schemas-microsoft-com:vml" xmlns:o="urn:schemas-microsoft-com:office:office" xmlns="" id="{0F491869-B5B4-4A25-8EFF-8FABFFB5524D}"/>
+                          <a16:creationId xmlns="" xmlns:o="urn:schemas-microsoft-com:office:office" xmlns:v="urn:schemas-microsoft-com:vml" xmlns:w10="urn:schemas-microsoft-com:office:word" xmlns:w="http://schemas.openxmlformats.org/wordprocessingml/2006/main" xmlns:a14="http://schemas.microsoft.com/office/drawing/2010/main" xmlns:a16="http://schemas.microsoft.com/office/drawing/2014/main" xmlns:arto="http://schemas.microsoft.com/office/word/2006/arto" id="{0F491869-B5B4-4A25-8EFF-8FABFFB5524D}"/>
                         </a:ext>
                       </a:extLst>
                     </a:blip>
@@ -7545,18 +7792,31 @@
         <w:pStyle w:val="Caption"/>
         <w:jc w:val="center"/>
       </w:pPr>
-      <w:bookmarkStart w:id="46" w:name="_Toc41941729"/>
+      <w:bookmarkStart w:id="40" w:name="_Toc41941729"/>
       <w:r>
         <w:t xml:space="preserve">Figure </w:t>
       </w:r>
-      <w:fldSimple w:instr=" SEQ Figure \* ARABIC ">
-        <w:r>
-          <w:rPr>
-            <w:noProof/>
-          </w:rPr>
-          <w:t>16</w:t>
-        </w:r>
-      </w:fldSimple>
+      <w:r>
+        <w:fldChar w:fldCharType="begin"/>
+      </w:r>
+      <w:r>
+        <w:instrText xml:space="preserve"> SEQ Figure \* ARABIC </w:instrText>
+      </w:r>
+      <w:r>
+        <w:fldChar w:fldCharType="separate"/>
+      </w:r>
+      <w:r>
+        <w:rPr>
+          <w:noProof/>
+        </w:rPr>
+        <w:t>16</w:t>
+      </w:r>
+      <w:r>
+        <w:rPr>
+          <w:noProof/>
+        </w:rPr>
+        <w:fldChar w:fldCharType="end"/>
+      </w:r>
       <w:r>
         <w:t>: El</w:t>
       </w:r>
@@ -7572,7 +7832,7 @@
       <w:r>
         <w:t>eans output</w:t>
       </w:r>
-      <w:bookmarkEnd w:id="46"/>
+      <w:bookmarkEnd w:id="40"/>
     </w:p>
     <w:p>
       <w:r>
@@ -7615,7 +7875,7 @@
                     <a:blip r:embed="rId38">
                       <a:extLst>
                         <a:ext uri="{FF2B5EF4-FFF2-40B4-BE49-F238E27FC236}">
-                          <a16:creationId xmlns:arto="http://schemas.microsoft.com/office/word/2006/arto" xmlns:a16="http://schemas.microsoft.com/office/drawing/2014/main" xmlns:a14="http://schemas.microsoft.com/office/drawing/2010/main" xmlns:w="http://schemas.openxmlformats.org/wordprocessingml/2006/main" xmlns:w10="urn:schemas-microsoft-com:office:word" xmlns:v="urn:schemas-microsoft-com:vml" xmlns:o="urn:schemas-microsoft-com:office:office" xmlns="" id="{C04CE134-AC66-4D28-B017-CF4AD2646A8F}"/>
+                          <a16:creationId xmlns="" xmlns:o="urn:schemas-microsoft-com:office:office" xmlns:v="urn:schemas-microsoft-com:vml" xmlns:w10="urn:schemas-microsoft-com:office:word" xmlns:w="http://schemas.openxmlformats.org/wordprocessingml/2006/main" xmlns:a14="http://schemas.microsoft.com/office/drawing/2010/main" xmlns:a16="http://schemas.microsoft.com/office/drawing/2014/main" xmlns:arto="http://schemas.microsoft.com/office/word/2006/arto" id="{C04CE134-AC66-4D28-B017-CF4AD2646A8F}"/>
                         </a:ext>
                       </a:extLst>
                     </a:blip>
@@ -7644,22 +7904,35 @@
         <w:pStyle w:val="Caption"/>
         <w:jc w:val="center"/>
       </w:pPr>
-      <w:bookmarkStart w:id="47" w:name="_Toc41941730"/>
+      <w:bookmarkStart w:id="41" w:name="_Toc41941730"/>
       <w:r>
         <w:t xml:space="preserve">Figure </w:t>
       </w:r>
-      <w:fldSimple w:instr=" SEQ Figure \* ARABIC ">
-        <w:r>
-          <w:rPr>
-            <w:noProof/>
-          </w:rPr>
-          <w:t>17</w:t>
-        </w:r>
-      </w:fldSimple>
+      <w:r>
+        <w:fldChar w:fldCharType="begin"/>
+      </w:r>
+      <w:r>
+        <w:instrText xml:space="preserve"> SEQ Figure \* ARABIC </w:instrText>
+      </w:r>
+      <w:r>
+        <w:fldChar w:fldCharType="separate"/>
+      </w:r>
+      <w:r>
+        <w:rPr>
+          <w:noProof/>
+        </w:rPr>
+        <w:t>17</w:t>
+      </w:r>
+      <w:r>
+        <w:rPr>
+          <w:noProof/>
+        </w:rPr>
+        <w:fldChar w:fldCharType="end"/>
+      </w:r>
       <w:r>
         <w:t>: Markov clustering output</w:t>
       </w:r>
-      <w:bookmarkEnd w:id="47"/>
+      <w:bookmarkEnd w:id="41"/>
     </w:p>
     <w:p>
       <w:pPr>
@@ -7679,11 +7952,12 @@
       <w:pPr>
         <w:pStyle w:val="Heading1"/>
       </w:pPr>
-      <w:bookmarkStart w:id="48" w:name="_Toc41941752"/>
-      <w:r>
+      <w:bookmarkStart w:id="42" w:name="_Toc41941752"/>
+      <w:r>
+        <w:lastRenderedPageBreak/>
         <w:t>Addendum</w:t>
       </w:r>
-      <w:bookmarkEnd w:id="48"/>
+      <w:bookmarkEnd w:id="42"/>
     </w:p>
     <w:p>
       <w:r>
@@ -9351,16 +9625,6 @@
 </file>
 
 <file path=customXml/item2.xml><?xml version="1.0" encoding="utf-8"?>
-<b:Sources xmlns:b="http://schemas.openxmlformats.org/officeDocument/2006/bibliography" xmlns="http://schemas.openxmlformats.org/officeDocument/2006/bibliography" SelectedStyle="\IEEE2006OfficeOnline.xsl" StyleName="IEEE" Version="2006"/>
-</file>
-
-<file path=customXml/item3.xml><?xml version="1.0" encoding="utf-8"?>
-<p:properties xmlns:p="http://schemas.microsoft.com/office/2006/metadata/properties" xmlns:xsi="http://www.w3.org/2001/XMLSchema-instance" xmlns:pc="http://schemas.microsoft.com/office/infopath/2007/PartnerControls">
-  <documentManagement/>
-</p:properties>
-</file>
-
-<file path=customXml/item4.xml><?xml version="1.0" encoding="utf-8"?>
 <ct:contentTypeSchema xmlns:ct="http://schemas.microsoft.com/office/2006/metadata/contentType" xmlns:ma="http://schemas.microsoft.com/office/2006/metadata/properties/metaAttributes" ct:_="" ma:_="" ma:contentTypeName="Document" ma:contentTypeID="0x010100D541948198254344A4CD0CE56592C30B" ma:contentTypeVersion="11" ma:contentTypeDescription="Create a new document." ma:contentTypeScope="" ma:versionID="8fd149518d31ecde16a461a186f1e390">
   <xsd:schema xmlns:xsd="http://www.w3.org/2001/XMLSchema" xmlns:xs="http://www.w3.org/2001/XMLSchema" xmlns:p="http://schemas.microsoft.com/office/2006/metadata/properties" xmlns:ns2="4e549a5f-d127-4f65-b315-2e3a86972dee" xmlns:ns3="a2ef160c-00de-4f3c-ad5a-d257431b32fd" targetNamespace="http://schemas.microsoft.com/office/2006/metadata/properties" ma:root="true" ma:fieldsID="be142bbde36a27c225e0b5aaf8998dfe" ns2:_="" ns3:_="">
     <xsd:import namespace="4e549a5f-d127-4f65-b315-2e3a86972dee"/>
@@ -9571,6 +9835,16 @@
 </ct:contentTypeSchema>
 </file>
 
+<file path=customXml/item3.xml><?xml version="1.0" encoding="utf-8"?>
+<p:properties xmlns:p="http://schemas.microsoft.com/office/2006/metadata/properties" xmlns:xsi="http://www.w3.org/2001/XMLSchema-instance" xmlns:pc="http://schemas.microsoft.com/office/infopath/2007/PartnerControls">
+  <documentManagement/>
+</p:properties>
+</file>
+
+<file path=customXml/item4.xml><?xml version="1.0" encoding="utf-8"?>
+<b:Sources xmlns:b="http://schemas.openxmlformats.org/officeDocument/2006/bibliography" xmlns="http://schemas.openxmlformats.org/officeDocument/2006/bibliography" SelectedStyle="\IEEE2006OfficeOnline.xsl" StyleName="IEEE" Version="2006"/>
+</file>
+
 <file path=customXml/itemProps1.xml><?xml version="1.0" encoding="utf-8"?>
 <ds:datastoreItem xmlns:ds="http://schemas.openxmlformats.org/officeDocument/2006/customXml" ds:itemID="{F5509A6B-43A5-4104-9603-16AB8E9C5FC1}">
   <ds:schemaRefs>
@@ -9580,23 +9854,6 @@
 </file>
 
 <file path=customXml/itemProps2.xml><?xml version="1.0" encoding="utf-8"?>
-<ds:datastoreItem xmlns:ds="http://schemas.openxmlformats.org/officeDocument/2006/customXml" ds:itemID="{270BC980-C2FA-412D-99B5-FB36840C36C1}">
-  <ds:schemaRefs>
-    <ds:schemaRef ds:uri="http://schemas.openxmlformats.org/officeDocument/2006/bibliography"/>
-  </ds:schemaRefs>
-</ds:datastoreItem>
-</file>
-
-<file path=customXml/itemProps3.xml><?xml version="1.0" encoding="utf-8"?>
-<ds:datastoreItem xmlns:ds="http://schemas.openxmlformats.org/officeDocument/2006/customXml" ds:itemID="{91CED5BD-20F5-4157-AAD6-BF7E9C34240C}">
-  <ds:schemaRefs>
-    <ds:schemaRef ds:uri="http://schemas.microsoft.com/office/2006/metadata/properties"/>
-    <ds:schemaRef ds:uri="http://schemas.microsoft.com/office/infopath/2007/PartnerControls"/>
-  </ds:schemaRefs>
-</ds:datastoreItem>
-</file>
-
-<file path=customXml/itemProps4.xml><?xml version="1.0" encoding="utf-8"?>
 <ds:datastoreItem xmlns:ds="http://schemas.openxmlformats.org/officeDocument/2006/customXml" ds:itemID="{D0B57AFD-9514-41B1-85A5-4121B5D3629A}">
   <ds:schemaRefs>
     <ds:schemaRef ds:uri="http://schemas.microsoft.com/office/2006/metadata/contentType"/>
@@ -9613,4 +9870,21 @@
     <ds:schemaRef ds:uri="http://schemas.microsoft.com/internal/obd"/>
   </ds:schemaRefs>
 </ds:datastoreItem>
+</file>
+
+<file path=customXml/itemProps3.xml><?xml version="1.0" encoding="utf-8"?>
+<ds:datastoreItem xmlns:ds="http://schemas.openxmlformats.org/officeDocument/2006/customXml" ds:itemID="{91CED5BD-20F5-4157-AAD6-BF7E9C34240C}">
+  <ds:schemaRefs>
+    <ds:schemaRef ds:uri="http://schemas.microsoft.com/office/2006/metadata/properties"/>
+    <ds:schemaRef ds:uri="http://schemas.microsoft.com/office/infopath/2007/PartnerControls"/>
+  </ds:schemaRefs>
+</ds:datastoreItem>
+</file>
+
+<file path=customXml/itemProps4.xml><?xml version="1.0" encoding="utf-8"?>
+<ds:datastoreItem xmlns:ds="http://schemas.openxmlformats.org/officeDocument/2006/customXml" ds:itemID="{18EE6FCB-EF0B-2346-A3C2-6F6F8DBE9DCA}">
+  <ds:schemaRefs>
+    <ds:schemaRef ds:uri="http://schemas.openxmlformats.org/officeDocument/2006/bibliography"/>
+  </ds:schemaRefs>
+</ds:datastoreItem>
 </file>
</xml_diff>